<commit_message>
Drawing Outline and Underline classes removed. Properties are now of LineProperties type
</commit_message>
<xml_diff>
--- a/DocxDocument.ReadWrite.Test/SampleDocs/BackCopy/BackgroundColor.new.docx
+++ b/DocxDocument.ReadWrite.Test/SampleDocs/BackCopy/BackgroundColor.new.docx
@@ -2260,7 +2260,10 @@
         </a:gradFill>
       </a:fillStyleLst>
       <a:lnStyleLst>
-        <a:ln>
+        <a:ln w="6350" cap="flat" cmpd="sng" algn="ctr">
+          <a:solidFill>
+            <a:schemeClr val="phClr"/>
+          </a:solidFill>
           <a:prstDash val="solid"/>
           <a:miter lim="800000"/>
         </a:ln>

</xml_diff>

<commit_message>
ThemeElementsConverter same order of elements achieved
</commit_message>
<xml_diff>
--- a/DocxDocument.ReadWrite.Test/SampleDocs/BackCopy/BackgroundColor.new.docx
+++ b/DocxDocument.ReadWrite.Test/SampleDocs/BackCopy/BackgroundColor.new.docx
@@ -2210,23 +2210,23 @@
           <a:gsLst>
             <a:gs pos="0">
               <a:schemeClr val="phClr">
+                <a:lumMod val="110000"/>
+                <a:satMod val="105000"/>
                 <a:tint val="67000"/>
-                <a:satMod val="105000"/>
-                <a:lumMod val="110000"/>
               </a:schemeClr>
             </a:gs>
             <a:gs pos="50000">
               <a:schemeClr val="phClr">
+                <a:lumMod val="105000"/>
+                <a:satMod val="103000"/>
                 <a:tint val="73000"/>
-                <a:satMod val="103000"/>
-                <a:lumMod val="105000"/>
               </a:schemeClr>
             </a:gs>
             <a:gs pos="100000">
               <a:schemeClr val="phClr">
+                <a:lumMod val="105000"/>
+                <a:satMod val="109000"/>
                 <a:tint val="81000"/>
-                <a:satMod val="109000"/>
-                <a:lumMod val="105000"/>
               </a:schemeClr>
             </a:gs>
           </a:gsLst>
@@ -2236,23 +2236,23 @@
           <a:gsLst>
             <a:gs pos="0">
               <a:schemeClr val="phClr">
-                <a:tint val="94000"/>
                 <a:satMod val="103000"/>
                 <a:lumMod val="102000"/>
+                <a:tint val="94000"/>
               </a:schemeClr>
             </a:gs>
             <a:gs pos="50000">
               <a:schemeClr val="phClr">
-                <a:shade val="100000"/>
                 <a:satMod val="110000"/>
                 <a:lumMod val="100000"/>
+                <a:shade val="100000"/>
               </a:schemeClr>
             </a:gs>
             <a:gs pos="100000">
               <a:schemeClr val="phClr">
+                <a:lumMod val="99000"/>
+                <a:satMod val="120000"/>
                 <a:shade val="78000"/>
-                <a:satMod val="120000"/>
-                <a:lumMod val="99000"/>
               </a:schemeClr>
             </a:gs>
           </a:gsLst>
@@ -2314,16 +2314,16 @@
             <a:gs pos="0">
               <a:schemeClr val="phClr">
                 <a:tint val="93000"/>
+                <a:satMod val="150000"/>
                 <a:shade val="98000"/>
-                <a:satMod val="150000"/>
                 <a:lumMod val="102000"/>
               </a:schemeClr>
             </a:gs>
             <a:gs pos="50000">
               <a:schemeClr val="phClr">
                 <a:tint val="98000"/>
+                <a:satMod val="130000"/>
                 <a:shade val="90000"/>
-                <a:satMod val="130000"/>
                 <a:lumMod val="103000"/>
               </a:schemeClr>
             </a:gs>

</xml_diff>